<commit_message>
Final version of Phase 1
</commit_message>
<xml_diff>
--- a/AlamirHassan/Project-phase1-template2020-21.docx
+++ b/AlamirHassan/Project-phase1-template2020-21.docx
@@ -2,245 +2,6 @@
 <file path=word/document.xml><?xml version="1.0" encoding="utf-8"?>
 <w:document xmlns:wpc="http://schemas.microsoft.com/office/word/2010/wordprocessingCanvas" xmlns:cx="http://schemas.microsoft.com/office/drawing/2014/chartex" xmlns:cx1="http://schemas.microsoft.com/office/drawing/2015/9/8/chartex" xmlns:cx2="http://schemas.microsoft.com/office/drawing/2015/10/21/chartex" xmlns:cx3="http://schemas.microsoft.com/office/drawing/2016/5/9/chartex" xmlns:cx4="http://schemas.microsoft.com/office/drawing/2016/5/10/chartex" xmlns:cx5="http://schemas.microsoft.com/office/drawing/2016/5/11/chartex" xmlns:cx6="http://schemas.microsoft.com/office/drawing/2016/5/12/chartex" xmlns:cx7="http://schemas.microsoft.com/office/drawing/2016/5/13/chartex" xmlns:cx8="http://schemas.microsoft.com/office/drawing/2016/5/14/chartex" xmlns:mc="http://schemas.openxmlformats.org/markup-compatibility/2006" xmlns:aink="http://schemas.microsoft.com/office/drawing/2016/ink" xmlns:am3d="http://schemas.microsoft.com/office/drawing/2017/model3d" xmlns:o="urn:schemas-microsoft-com:office:office" xmlns:r="http://schemas.openxmlformats.org/officeDocument/2006/relationships" xmlns:m="http://schemas.openxmlformats.org/officeDocument/2006/math" xmlns:v="urn:schemas-microsoft-com:vml" xmlns:wp14="http://schemas.microsoft.com/office/word/2010/wordprocessingDrawing" xmlns:wp="http://schemas.openxmlformats.org/drawingml/2006/wordprocessingDrawing" xmlns:w10="urn:schemas-microsoft-com:office:word" xmlns:w="http://schemas.openxmlformats.org/wordprocessingml/2006/main" xmlns:w14="http://schemas.microsoft.com/office/word/2010/wordml" xmlns:w15="http://schemas.microsoft.com/office/word/2012/wordml" xmlns:w16cex="http://schemas.microsoft.com/office/word/2018/wordml/cex" xmlns:w16cid="http://schemas.microsoft.com/office/word/2016/wordml/cid" xmlns:w16="http://schemas.microsoft.com/office/word/2018/wordml" xmlns:w16se="http://schemas.microsoft.com/office/word/2015/wordml/symex" xmlns:wpg="http://schemas.microsoft.com/office/word/2010/wordprocessingGroup" xmlns:wpi="http://schemas.microsoft.com/office/word/2010/wordprocessingInk" xmlns:wne="http://schemas.microsoft.com/office/word/2006/wordml" xmlns:wps="http://schemas.microsoft.com/office/word/2010/wordprocessingShape" mc:Ignorable="w14 w15 w16se w16cid w16 w16cex wp14">
   <w:body>
-    <w:p>
-      <w:pPr>
-        <w:jc w:val="both"/>
-        <w:rPr>
-          <w:b/>
-          <w:bCs/>
-          <w:sz w:val="36"/>
-          <w:szCs w:val="36"/>
-        </w:rPr>
-      </w:pPr>
-      <w:r>
-        <w:rPr>
-          <w:b/>
-          <w:bCs/>
-          <w:sz w:val="36"/>
-          <w:szCs w:val="36"/>
-        </w:rPr>
-        <w:t>Project description</w:t>
-      </w:r>
-    </w:p>
-    <w:p>
-      <w:pPr>
-        <w:jc w:val="both"/>
-        <w:rPr>
-          <w:sz w:val="24"/>
-          <w:szCs w:val="24"/>
-        </w:rPr>
-      </w:pPr>
-      <w:r>
-        <w:rPr>
-          <w:sz w:val="24"/>
-          <w:szCs w:val="24"/>
-        </w:rPr>
-        <w:t>Each group has 4</w:t>
-      </w:r>
-      <w:r>
-        <w:rPr>
-          <w:sz w:val="24"/>
-          <w:szCs w:val="24"/>
-        </w:rPr>
-        <w:t xml:space="preserve"> deliverables:</w:t>
-      </w:r>
-      <w:r>
-        <w:rPr>
-          <w:sz w:val="24"/>
-          <w:szCs w:val="24"/>
-        </w:rPr>
-        <w:t xml:space="preserve"> </w:t>
-      </w:r>
-      <w:r>
-        <w:rPr>
-          <w:sz w:val="24"/>
-          <w:szCs w:val="24"/>
-        </w:rPr>
-        <w:tab/>
-      </w:r>
-      <w:r>
-        <w:rPr>
-          <w:sz w:val="24"/>
-          <w:szCs w:val="24"/>
-        </w:rPr>
-        <w:tab/>
-      </w:r>
-      <w:r>
-        <w:rPr>
-          <w:sz w:val="24"/>
-          <w:szCs w:val="24"/>
-        </w:rPr>
-        <w:tab/>
-      </w:r>
-      <w:r>
-        <w:rPr>
-          <w:sz w:val="24"/>
-          <w:szCs w:val="24"/>
-        </w:rPr>
-        <w:tab/>
-      </w:r>
-      <w:r>
-        <w:rPr>
-          <w:sz w:val="24"/>
-          <w:szCs w:val="24"/>
-        </w:rPr>
-        <w:tab/>
-      </w:r>
-      <w:r>
-        <w:rPr>
-          <w:sz w:val="24"/>
-          <w:szCs w:val="24"/>
-        </w:rPr>
-        <w:tab/>
-      </w:r>
-      <w:r>
-        <w:rPr>
-          <w:sz w:val="24"/>
-          <w:szCs w:val="24"/>
-        </w:rPr>
-        <w:tab/>
-        <w:t>(40 grades)</w:t>
-      </w:r>
-    </w:p>
-    <w:p>
-      <w:pPr>
-        <w:jc w:val="both"/>
-        <w:rPr>
-          <w:sz w:val="24"/>
-          <w:szCs w:val="24"/>
-        </w:rPr>
-      </w:pPr>
-      <w:r>
-        <w:rPr>
-          <w:sz w:val="24"/>
-          <w:szCs w:val="24"/>
-        </w:rPr>
-        <w:t xml:space="preserve">Total grades for the project should be </w:t>
-      </w:r>
-      <w:r>
-        <w:rPr>
-          <w:b/>
-          <w:bCs/>
-          <w:sz w:val="24"/>
-          <w:szCs w:val="24"/>
-          <w:u w:val="single"/>
-        </w:rPr>
-        <w:t>20</w:t>
-      </w:r>
-      <w:r>
-        <w:rPr>
-          <w:b/>
-          <w:bCs/>
-          <w:sz w:val="24"/>
-          <w:szCs w:val="24"/>
-          <w:u w:val="single"/>
-        </w:rPr>
-        <w:t xml:space="preserve"> grades</w:t>
-      </w:r>
-      <w:r>
-        <w:rPr>
-          <w:sz w:val="24"/>
-          <w:szCs w:val="24"/>
-        </w:rPr>
-        <w:t>.</w:t>
-      </w:r>
-      <w:r>
-        <w:rPr>
-          <w:sz w:val="24"/>
-          <w:szCs w:val="24"/>
-        </w:rPr>
-        <w:t xml:space="preserve"> So, the grades will be scaled.</w:t>
-      </w:r>
-    </w:p>
-    <w:p>
-      <w:pPr>
-        <w:jc w:val="both"/>
-        <w:rPr>
-          <w:sz w:val="24"/>
-          <w:szCs w:val="24"/>
-        </w:rPr>
-      </w:pPr>
-      <w:r>
-        <w:rPr>
-          <w:sz w:val="24"/>
-          <w:szCs w:val="24"/>
-        </w:rPr>
-        <w:t>The template for your deliverables and your cover page are provided.</w:t>
-      </w:r>
-    </w:p>
-    <w:p>
-      <w:pPr>
-        <w:jc w:val="both"/>
-        <w:rPr>
-          <w:sz w:val="24"/>
-          <w:szCs w:val="24"/>
-        </w:rPr>
-      </w:pPr>
-      <w:bookmarkStart w:id="0" w:name="_Hlk55241302"/>
-      <w:r>
-        <w:rPr>
-          <w:sz w:val="24"/>
-          <w:szCs w:val="24"/>
-        </w:rPr>
-        <w:t xml:space="preserve">Your deliverables will be submitted on </w:t>
-      </w:r>
-      <w:r>
-        <w:rPr>
-          <w:b/>
-          <w:bCs/>
-          <w:sz w:val="24"/>
-          <w:szCs w:val="24"/>
-          <w:u w:val="single"/>
-        </w:rPr>
-        <w:t>Blackboard</w:t>
-      </w:r>
-      <w:r>
-        <w:rPr>
-          <w:sz w:val="24"/>
-          <w:szCs w:val="24"/>
-        </w:rPr>
-        <w:t>.</w:t>
-      </w:r>
-      <w:r>
-        <w:rPr>
-          <w:sz w:val="24"/>
-          <w:szCs w:val="24"/>
-        </w:rPr>
-        <w:t xml:space="preserve"> </w:t>
-      </w:r>
-    </w:p>
-    <w:p>
-      <w:pPr>
-        <w:jc w:val="both"/>
-        <w:rPr>
-          <w:sz w:val="24"/>
-          <w:szCs w:val="24"/>
-        </w:rPr>
-      </w:pPr>
-      <w:r>
-        <w:rPr>
-          <w:sz w:val="24"/>
-          <w:szCs w:val="24"/>
-        </w:rPr>
-        <w:t>Note that only one team member to submit the project. Don’t submit multiple times.</w:t>
-      </w:r>
-    </w:p>
-    <w:bookmarkEnd w:id="0"/>
-    <w:p>
-      <w:pPr>
-        <w:rPr>
-          <w:sz w:val="28"/>
-          <w:szCs w:val="28"/>
-        </w:rPr>
-      </w:pPr>
-      <w:r>
-        <w:rPr>
-          <w:sz w:val="28"/>
-          <w:szCs w:val="28"/>
-        </w:rPr>
-        <w:br w:type="page"/>
-      </w:r>
-    </w:p>
     <w:p>
       <w:pPr>
         <w:rPr>
@@ -257,7 +18,6 @@
           <w:sz w:val="40"/>
           <w:szCs w:val="40"/>
         </w:rPr>
-        <w:lastRenderedPageBreak/>
         <w:t>Project Details</w:t>
       </w:r>
     </w:p>
@@ -465,6 +225,15 @@
               <w:t>Corresponding TA\LA</w:t>
             </w:r>
           </w:p>
+          <w:p>
+            <w:pPr>
+              <w:jc w:val="both"/>
+              <w:rPr>
+                <w:sz w:val="36"/>
+                <w:szCs w:val="36"/>
+              </w:rPr>
+            </w:pPr>
+          </w:p>
         </w:tc>
         <w:tc>
           <w:tcPr>
@@ -489,8 +258,20 @@
                 <w:sz w:val="36"/>
                 <w:szCs w:val="36"/>
               </w:rPr>
-              <w:t>Your project TA</w:t>
-            </w:r>
+              <w:t>Nahla Abd el-Latif</w:t>
+            </w:r>
+          </w:p>
+          <w:p>
+            <w:pPr>
+              <w:jc w:val="both"/>
+              <w:rPr>
+                <w:i/>
+                <w:iCs/>
+                <w:color w:val="538135" w:themeColor="accent6" w:themeShade="BF"/>
+                <w:sz w:val="36"/>
+                <w:szCs w:val="36"/>
+              </w:rPr>
+            </w:pPr>
           </w:p>
         </w:tc>
       </w:tr>
@@ -737,6 +518,13 @@
               </w:rPr>
               <w:t xml:space="preserve"> Ramadan</w:t>
             </w:r>
+            <w:r>
+              <w:rPr>
+                <w:sz w:val="32"/>
+                <w:szCs w:val="32"/>
+              </w:rPr>
+              <w:t xml:space="preserve"> Abdo</w:t>
+            </w:r>
           </w:p>
         </w:tc>
         <w:tc>
@@ -1145,27 +933,14 @@
       <w:r>
         <w:t xml:space="preserve">Table </w:t>
       </w:r>
-      <w:r>
-        <w:fldChar w:fldCharType="begin"/>
-      </w:r>
-      <w:r>
-        <w:instrText xml:space="preserve"> SEQ Table \* ARABIC </w:instrText>
-      </w:r>
-      <w:r>
-        <w:fldChar w:fldCharType="separate"/>
-      </w:r>
-      <w:r>
-        <w:rPr>
-          <w:noProof/>
-        </w:rPr>
-        <w:t>1</w:t>
-      </w:r>
-      <w:r>
-        <w:rPr>
-          <w:noProof/>
-        </w:rPr>
-        <w:fldChar w:fldCharType="end"/>
-      </w:r>
+      <w:fldSimple w:instr=" SEQ Table \* ARABIC ">
+        <w:r>
+          <w:rPr>
+            <w:noProof/>
+          </w:rPr>
+          <w:t>1</w:t>
+        </w:r>
+      </w:fldSimple>
       <w:r>
         <w:t xml:space="preserve">- </w:t>
       </w:r>
@@ -1479,39 +1254,7 @@
                 <w:sz w:val="28"/>
                 <w:szCs w:val="28"/>
               </w:rPr>
-              <w:t xml:space="preserve">User </w:t>
-            </w:r>
-            <w:r>
-              <w:rPr>
-                <w:rFonts w:cstheme="minorHAnsi"/>
-                <w:sz w:val="28"/>
-                <w:szCs w:val="28"/>
-              </w:rPr>
-              <w:t>s</w:t>
-            </w:r>
-            <w:r>
-              <w:rPr>
-                <w:rFonts w:cstheme="minorHAnsi"/>
-                <w:sz w:val="28"/>
-                <w:szCs w:val="28"/>
-              </w:rPr>
-              <w:t>elect</w:t>
-            </w:r>
-            <w:r>
-              <w:rPr>
-                <w:rFonts w:cstheme="minorHAnsi"/>
-                <w:sz w:val="28"/>
-                <w:szCs w:val="28"/>
-              </w:rPr>
-              <w:t>s</w:t>
-            </w:r>
-            <w:r>
-              <w:rPr>
-                <w:rFonts w:cstheme="minorHAnsi"/>
-                <w:sz w:val="28"/>
-                <w:szCs w:val="28"/>
-              </w:rPr>
-              <w:t xml:space="preserve"> the best of the quote</w:t>
+              <w:t>User selects the best of the quote</w:t>
             </w:r>
           </w:p>
         </w:tc>
@@ -1534,23 +1277,7 @@
                 <w:sz w:val="28"/>
                 <w:szCs w:val="28"/>
               </w:rPr>
-              <w:t>External</w:t>
-            </w:r>
-            <w:r>
-              <w:rPr>
-                <w:rFonts w:cstheme="minorHAnsi"/>
-                <w:sz w:val="28"/>
-                <w:szCs w:val="28"/>
-              </w:rPr>
-              <w:t xml:space="preserve"> </w:t>
-            </w:r>
-            <w:r>
-              <w:rPr>
-                <w:rFonts w:cstheme="minorHAnsi"/>
-                <w:sz w:val="28"/>
-                <w:szCs w:val="28"/>
-              </w:rPr>
-              <w:t>Event</w:t>
+              <w:t>External Event</w:t>
             </w:r>
           </w:p>
         </w:tc>
@@ -1577,39 +1304,7 @@
                 <w:sz w:val="28"/>
                 <w:szCs w:val="28"/>
               </w:rPr>
-              <w:t xml:space="preserve">User </w:t>
-            </w:r>
-            <w:r>
-              <w:rPr>
-                <w:rFonts w:cstheme="minorHAnsi"/>
-                <w:sz w:val="28"/>
-                <w:szCs w:val="28"/>
-              </w:rPr>
-              <w:t>s</w:t>
-            </w:r>
-            <w:r>
-              <w:rPr>
-                <w:rFonts w:cstheme="minorHAnsi"/>
-                <w:sz w:val="28"/>
-                <w:szCs w:val="28"/>
-              </w:rPr>
-              <w:t>elect</w:t>
-            </w:r>
-            <w:r>
-              <w:rPr>
-                <w:rFonts w:cstheme="minorHAnsi"/>
-                <w:sz w:val="28"/>
-                <w:szCs w:val="28"/>
-              </w:rPr>
-              <w:t>s</w:t>
-            </w:r>
-            <w:r>
-              <w:rPr>
-                <w:rFonts w:cstheme="minorHAnsi"/>
-                <w:sz w:val="28"/>
-                <w:szCs w:val="28"/>
-              </w:rPr>
-              <w:t xml:space="preserve"> detailed preference</w:t>
+              <w:t>User selects detailed preference</w:t>
             </w:r>
           </w:p>
         </w:tc>
@@ -1632,23 +1327,7 @@
                 <w:sz w:val="28"/>
                 <w:szCs w:val="28"/>
               </w:rPr>
-              <w:t>External</w:t>
-            </w:r>
-            <w:r>
-              <w:rPr>
-                <w:rFonts w:cstheme="minorHAnsi"/>
-                <w:sz w:val="28"/>
-                <w:szCs w:val="28"/>
-              </w:rPr>
-              <w:t xml:space="preserve"> </w:t>
-            </w:r>
-            <w:r>
-              <w:rPr>
-                <w:rFonts w:cstheme="minorHAnsi"/>
-                <w:sz w:val="28"/>
-                <w:szCs w:val="28"/>
-              </w:rPr>
-              <w:t>Event</w:t>
+              <w:t>External Event</w:t>
             </w:r>
           </w:p>
         </w:tc>
@@ -1675,23 +1354,7 @@
                 <w:sz w:val="28"/>
                 <w:szCs w:val="28"/>
               </w:rPr>
-              <w:t>User make</w:t>
-            </w:r>
-            <w:r>
-              <w:rPr>
-                <w:rFonts w:cstheme="minorHAnsi"/>
-                <w:sz w:val="28"/>
-                <w:szCs w:val="28"/>
-              </w:rPr>
-              <w:t>s</w:t>
-            </w:r>
-            <w:r>
-              <w:rPr>
-                <w:rFonts w:cstheme="minorHAnsi"/>
-                <w:sz w:val="28"/>
-                <w:szCs w:val="28"/>
-              </w:rPr>
-              <w:t xml:space="preserve"> the initial reservation</w:t>
+              <w:t>User makes the initial reservation</w:t>
             </w:r>
           </w:p>
         </w:tc>
@@ -1714,23 +1377,7 @@
                 <w:sz w:val="28"/>
                 <w:szCs w:val="28"/>
               </w:rPr>
-              <w:t>External</w:t>
-            </w:r>
-            <w:r>
-              <w:rPr>
-                <w:rFonts w:cstheme="minorHAnsi"/>
-                <w:sz w:val="28"/>
-                <w:szCs w:val="28"/>
-              </w:rPr>
-              <w:t xml:space="preserve"> </w:t>
-            </w:r>
-            <w:r>
-              <w:rPr>
-                <w:rFonts w:cstheme="minorHAnsi"/>
-                <w:sz w:val="28"/>
-                <w:szCs w:val="28"/>
-              </w:rPr>
-              <w:t>Event</w:t>
+              <w:t>External Event</w:t>
             </w:r>
           </w:p>
         </w:tc>
@@ -1780,23 +1427,7 @@
                 <w:sz w:val="28"/>
                 <w:szCs w:val="28"/>
               </w:rPr>
-              <w:t>Temporal</w:t>
-            </w:r>
-            <w:r>
-              <w:rPr>
-                <w:rFonts w:cstheme="minorHAnsi"/>
-                <w:sz w:val="28"/>
-                <w:szCs w:val="28"/>
-              </w:rPr>
-              <w:t xml:space="preserve"> </w:t>
-            </w:r>
-            <w:r>
-              <w:rPr>
-                <w:rFonts w:cstheme="minorHAnsi"/>
-                <w:sz w:val="28"/>
-                <w:szCs w:val="28"/>
-              </w:rPr>
-              <w:t>Event</w:t>
+              <w:t>Temporal Event</w:t>
             </w:r>
           </w:p>
         </w:tc>
@@ -1846,23 +1477,7 @@
                 <w:sz w:val="28"/>
                 <w:szCs w:val="28"/>
               </w:rPr>
-              <w:t>External</w:t>
-            </w:r>
-            <w:r>
-              <w:rPr>
-                <w:rFonts w:cstheme="minorHAnsi"/>
-                <w:sz w:val="28"/>
-                <w:szCs w:val="28"/>
-              </w:rPr>
-              <w:t xml:space="preserve"> </w:t>
-            </w:r>
-            <w:r>
-              <w:rPr>
-                <w:rFonts w:cstheme="minorHAnsi"/>
-                <w:sz w:val="28"/>
-                <w:szCs w:val="28"/>
-              </w:rPr>
-              <w:t>Event</w:t>
+              <w:t>External Event</w:t>
             </w:r>
           </w:p>
         </w:tc>
@@ -1912,23 +1527,7 @@
                 <w:sz w:val="28"/>
                 <w:szCs w:val="28"/>
               </w:rPr>
-              <w:t>External</w:t>
-            </w:r>
-            <w:r>
-              <w:rPr>
-                <w:rFonts w:cstheme="minorHAnsi"/>
-                <w:sz w:val="28"/>
-                <w:szCs w:val="28"/>
-              </w:rPr>
-              <w:t xml:space="preserve"> </w:t>
-            </w:r>
-            <w:r>
-              <w:rPr>
-                <w:rFonts w:cstheme="minorHAnsi"/>
-                <w:sz w:val="28"/>
-                <w:szCs w:val="28"/>
-              </w:rPr>
-              <w:t>Event</w:t>
+              <w:t>External Event</w:t>
             </w:r>
           </w:p>
         </w:tc>
@@ -1978,23 +1577,7 @@
                 <w:sz w:val="28"/>
                 <w:szCs w:val="28"/>
               </w:rPr>
-              <w:t>State</w:t>
-            </w:r>
-            <w:r>
-              <w:rPr>
-                <w:rFonts w:cstheme="minorHAnsi"/>
-                <w:sz w:val="28"/>
-                <w:szCs w:val="28"/>
-              </w:rPr>
-              <w:t xml:space="preserve"> </w:t>
-            </w:r>
-            <w:r>
-              <w:rPr>
-                <w:rFonts w:cstheme="minorHAnsi"/>
-                <w:sz w:val="28"/>
-                <w:szCs w:val="28"/>
-              </w:rPr>
-              <w:t>Event</w:t>
+              <w:t>State Event</w:t>
             </w:r>
           </w:p>
         </w:tc>
@@ -2044,23 +1627,7 @@
                 <w:sz w:val="28"/>
                 <w:szCs w:val="28"/>
               </w:rPr>
-              <w:t>State</w:t>
-            </w:r>
-            <w:r>
-              <w:rPr>
-                <w:rFonts w:cstheme="minorHAnsi"/>
-                <w:sz w:val="28"/>
-                <w:szCs w:val="28"/>
-              </w:rPr>
-              <w:t xml:space="preserve"> </w:t>
-            </w:r>
-            <w:r>
-              <w:rPr>
-                <w:rFonts w:cstheme="minorHAnsi"/>
-                <w:sz w:val="28"/>
-                <w:szCs w:val="28"/>
-              </w:rPr>
-              <w:t>Event</w:t>
+              <w:t>State Event</w:t>
             </w:r>
           </w:p>
         </w:tc>
@@ -2110,23 +1677,7 @@
                 <w:sz w:val="28"/>
                 <w:szCs w:val="28"/>
               </w:rPr>
-              <w:t>State</w:t>
-            </w:r>
-            <w:r>
-              <w:rPr>
-                <w:rFonts w:cstheme="minorHAnsi"/>
-                <w:sz w:val="28"/>
-                <w:szCs w:val="28"/>
-              </w:rPr>
-              <w:t xml:space="preserve"> </w:t>
-            </w:r>
-            <w:r>
-              <w:rPr>
-                <w:rFonts w:cstheme="minorHAnsi"/>
-                <w:sz w:val="28"/>
-                <w:szCs w:val="28"/>
-              </w:rPr>
-              <w:t>Event</w:t>
+              <w:t>State Event</w:t>
             </w:r>
           </w:p>
         </w:tc>
@@ -2176,23 +1727,7 @@
                 <w:sz w:val="28"/>
                 <w:szCs w:val="28"/>
               </w:rPr>
-              <w:t>State</w:t>
-            </w:r>
-            <w:r>
-              <w:rPr>
-                <w:rFonts w:cstheme="minorHAnsi"/>
-                <w:sz w:val="28"/>
-                <w:szCs w:val="28"/>
-              </w:rPr>
-              <w:t xml:space="preserve"> </w:t>
-            </w:r>
-            <w:r>
-              <w:rPr>
-                <w:rFonts w:cstheme="minorHAnsi"/>
-                <w:sz w:val="28"/>
-                <w:szCs w:val="28"/>
-              </w:rPr>
-              <w:t>Event</w:t>
+              <w:t>State Event</w:t>
             </w:r>
           </w:p>
         </w:tc>
@@ -2242,23 +1777,7 @@
                 <w:sz w:val="28"/>
                 <w:szCs w:val="28"/>
               </w:rPr>
-              <w:t>State</w:t>
-            </w:r>
-            <w:r>
-              <w:rPr>
-                <w:rFonts w:cstheme="minorHAnsi"/>
-                <w:sz w:val="28"/>
-                <w:szCs w:val="28"/>
-              </w:rPr>
-              <w:t xml:space="preserve"> </w:t>
-            </w:r>
-            <w:r>
-              <w:rPr>
-                <w:rFonts w:cstheme="minorHAnsi"/>
-                <w:sz w:val="28"/>
-                <w:szCs w:val="28"/>
-              </w:rPr>
-              <w:t>Event</w:t>
+              <w:t>State Event</w:t>
             </w:r>
           </w:p>
         </w:tc>
@@ -3502,12 +3021,14 @@
             <w:pPr>
               <w:jc w:val="center"/>
               <w:rPr>
-                <w:sz w:val="28"/>
-                <w:szCs w:val="28"/>
-              </w:rPr>
-            </w:pPr>
-            <w:r>
-              <w:rPr>
+                <w:rFonts w:cstheme="minorHAnsi"/>
+                <w:sz w:val="28"/>
+                <w:szCs w:val="28"/>
+              </w:rPr>
+            </w:pPr>
+            <w:r>
+              <w:rPr>
+                <w:rFonts w:cstheme="minorHAnsi"/>
                 <w:sz w:val="28"/>
                 <w:szCs w:val="28"/>
               </w:rPr>
@@ -3523,12 +3044,14 @@
             <w:pPr>
               <w:jc w:val="center"/>
               <w:rPr>
-                <w:sz w:val="28"/>
-                <w:szCs w:val="28"/>
-              </w:rPr>
-            </w:pPr>
-            <w:r>
-              <w:rPr>
+                <w:rFonts w:cstheme="minorHAnsi"/>
+                <w:sz w:val="28"/>
+                <w:szCs w:val="28"/>
+              </w:rPr>
+            </w:pPr>
+            <w:r>
+              <w:rPr>
+                <w:rFonts w:cstheme="minorHAnsi"/>
                 <w:sz w:val="28"/>
                 <w:szCs w:val="28"/>
               </w:rPr>
@@ -3544,12 +3067,14 @@
             <w:pPr>
               <w:jc w:val="center"/>
               <w:rPr>
-                <w:sz w:val="28"/>
-                <w:szCs w:val="28"/>
-              </w:rPr>
-            </w:pPr>
-            <w:r>
-              <w:rPr>
+                <w:rFonts w:cstheme="minorHAnsi"/>
+                <w:sz w:val="28"/>
+                <w:szCs w:val="28"/>
+              </w:rPr>
+            </w:pPr>
+            <w:r>
+              <w:rPr>
+                <w:rFonts w:cstheme="minorHAnsi"/>
                 <w:sz w:val="28"/>
                 <w:szCs w:val="28"/>
               </w:rPr>
@@ -3566,12 +3091,14 @@
           <w:p>
             <w:pPr>
               <w:rPr>
-                <w:sz w:val="28"/>
-                <w:szCs w:val="28"/>
-              </w:rPr>
-            </w:pPr>
-            <w:r>
-              <w:rPr>
+                <w:rFonts w:cstheme="minorHAnsi"/>
+                <w:sz w:val="28"/>
+                <w:szCs w:val="28"/>
+              </w:rPr>
+            </w:pPr>
+            <w:r>
+              <w:rPr>
+                <w:rFonts w:cstheme="minorHAnsi"/>
                 <w:sz w:val="28"/>
                 <w:szCs w:val="28"/>
               </w:rPr>
@@ -3587,12 +3114,14 @@
             <w:pPr>
               <w:jc w:val="center"/>
               <w:rPr>
-                <w:sz w:val="28"/>
-                <w:szCs w:val="28"/>
-              </w:rPr>
-            </w:pPr>
-            <w:r>
-              <w:rPr>
+                <w:rFonts w:cstheme="minorHAnsi"/>
+                <w:sz w:val="28"/>
+                <w:szCs w:val="28"/>
+              </w:rPr>
+            </w:pPr>
+            <w:r>
+              <w:rPr>
+                <w:rFonts w:cstheme="minorHAnsi"/>
                 <w:sz w:val="28"/>
                 <w:szCs w:val="28"/>
               </w:rPr>
@@ -3607,12 +3136,14 @@
           <w:p>
             <w:pPr>
               <w:rPr>
-                <w:sz w:val="28"/>
-                <w:szCs w:val="28"/>
-              </w:rPr>
-            </w:pPr>
-            <w:r>
-              <w:rPr>
+                <w:rFonts w:cstheme="minorHAnsi"/>
+                <w:sz w:val="28"/>
+                <w:szCs w:val="28"/>
+              </w:rPr>
+            </w:pPr>
+            <w:r>
+              <w:rPr>
+                <w:rFonts w:cstheme="minorHAnsi"/>
                 <w:sz w:val="28"/>
                 <w:szCs w:val="28"/>
               </w:rPr>
@@ -3620,6 +3151,7 @@
             </w:r>
             <w:r>
               <w:rPr>
+                <w:rFonts w:cstheme="minorHAnsi"/>
                 <w:sz w:val="28"/>
                 <w:szCs w:val="28"/>
               </w:rPr>
@@ -3627,6 +3159,7 @@
             </w:r>
             <w:r>
               <w:rPr>
+                <w:rFonts w:cstheme="minorHAnsi"/>
                 <w:sz w:val="28"/>
                 <w:szCs w:val="28"/>
               </w:rPr>
@@ -3634,6 +3167,7 @@
             </w:r>
             <w:r>
               <w:rPr>
+                <w:rFonts w:cstheme="minorHAnsi"/>
                 <w:sz w:val="28"/>
                 <w:szCs w:val="28"/>
               </w:rPr>
@@ -3641,6 +3175,7 @@
             </w:r>
             <w:r>
               <w:rPr>
+                <w:rFonts w:cstheme="minorHAnsi"/>
                 <w:sz w:val="28"/>
                 <w:szCs w:val="28"/>
               </w:rPr>
@@ -3657,12 +3192,14 @@
           <w:p>
             <w:pPr>
               <w:rPr>
-                <w:sz w:val="28"/>
-                <w:szCs w:val="28"/>
-              </w:rPr>
-            </w:pPr>
-            <w:r>
-              <w:rPr>
+                <w:rFonts w:cstheme="minorHAnsi"/>
+                <w:sz w:val="28"/>
+                <w:szCs w:val="28"/>
+              </w:rPr>
+            </w:pPr>
+            <w:r>
+              <w:rPr>
+                <w:rFonts w:cstheme="minorHAnsi"/>
                 <w:sz w:val="28"/>
                 <w:szCs w:val="28"/>
               </w:rPr>
@@ -3678,12 +3215,14 @@
             <w:pPr>
               <w:jc w:val="center"/>
               <w:rPr>
-                <w:sz w:val="28"/>
-                <w:szCs w:val="28"/>
-              </w:rPr>
-            </w:pPr>
-            <w:r>
-              <w:rPr>
+                <w:rFonts w:cstheme="minorHAnsi"/>
+                <w:sz w:val="28"/>
+                <w:szCs w:val="28"/>
+              </w:rPr>
+            </w:pPr>
+            <w:r>
+              <w:rPr>
+                <w:rFonts w:cstheme="minorHAnsi"/>
                 <w:sz w:val="28"/>
                 <w:szCs w:val="28"/>
               </w:rPr>
@@ -3698,12 +3237,14 @@
           <w:p>
             <w:pPr>
               <w:rPr>
-                <w:sz w:val="28"/>
-                <w:szCs w:val="28"/>
-              </w:rPr>
-            </w:pPr>
-            <w:r>
-              <w:rPr>
+                <w:rFonts w:cstheme="minorHAnsi"/>
+                <w:sz w:val="28"/>
+                <w:szCs w:val="28"/>
+              </w:rPr>
+            </w:pPr>
+            <w:r>
+              <w:rPr>
+                <w:rFonts w:cstheme="minorHAnsi"/>
                 <w:sz w:val="28"/>
                 <w:szCs w:val="28"/>
               </w:rPr>
@@ -3720,12 +3261,14 @@
           <w:p>
             <w:pPr>
               <w:rPr>
-                <w:sz w:val="28"/>
-                <w:szCs w:val="28"/>
-              </w:rPr>
-            </w:pPr>
-            <w:r>
-              <w:rPr>
+                <w:rFonts w:cstheme="minorHAnsi"/>
+                <w:sz w:val="28"/>
+                <w:szCs w:val="28"/>
+              </w:rPr>
+            </w:pPr>
+            <w:r>
+              <w:rPr>
+                <w:rFonts w:cstheme="minorHAnsi"/>
                 <w:sz w:val="28"/>
                 <w:szCs w:val="28"/>
               </w:rPr>
@@ -3741,12 +3284,14 @@
             <w:pPr>
               <w:jc w:val="center"/>
               <w:rPr>
-                <w:sz w:val="28"/>
-                <w:szCs w:val="28"/>
-              </w:rPr>
-            </w:pPr>
-            <w:r>
-              <w:rPr>
+                <w:rFonts w:cstheme="minorHAnsi"/>
+                <w:sz w:val="28"/>
+                <w:szCs w:val="28"/>
+              </w:rPr>
+            </w:pPr>
+            <w:r>
+              <w:rPr>
+                <w:rFonts w:cstheme="minorHAnsi"/>
                 <w:sz w:val="28"/>
                 <w:szCs w:val="28"/>
               </w:rPr>
@@ -3761,12 +3306,14 @@
           <w:p>
             <w:pPr>
               <w:rPr>
-                <w:sz w:val="28"/>
-                <w:szCs w:val="28"/>
-              </w:rPr>
-            </w:pPr>
-            <w:r>
-              <w:rPr>
+                <w:rFonts w:cstheme="minorHAnsi"/>
+                <w:sz w:val="28"/>
+                <w:szCs w:val="28"/>
+              </w:rPr>
+            </w:pPr>
+            <w:r>
+              <w:rPr>
+                <w:rFonts w:cstheme="minorHAnsi"/>
                 <w:sz w:val="28"/>
                 <w:szCs w:val="28"/>
               </w:rPr>
@@ -3774,6 +3321,7 @@
             </w:r>
             <w:r>
               <w:rPr>
+                <w:rFonts w:cstheme="minorHAnsi"/>
                 <w:sz w:val="28"/>
                 <w:szCs w:val="28"/>
               </w:rPr>
@@ -3781,6 +3329,7 @@
             </w:r>
             <w:r>
               <w:rPr>
+                <w:rFonts w:cstheme="minorHAnsi"/>
                 <w:sz w:val="28"/>
                 <w:szCs w:val="28"/>
               </w:rPr>
@@ -3788,6 +3337,7 @@
             </w:r>
             <w:r>
               <w:rPr>
+                <w:rFonts w:cstheme="minorHAnsi"/>
                 <w:sz w:val="28"/>
                 <w:szCs w:val="28"/>
               </w:rPr>
@@ -3795,6 +3345,7 @@
             </w:r>
             <w:r>
               <w:rPr>
+                <w:rFonts w:cstheme="minorHAnsi"/>
                 <w:sz w:val="28"/>
                 <w:szCs w:val="28"/>
               </w:rPr>
@@ -3811,6 +3362,7 @@
           <w:p>
             <w:pPr>
               <w:rPr>
+                <w:rFonts w:cstheme="minorHAnsi"/>
                 <w:sz w:val="28"/>
                 <w:szCs w:val="28"/>
                 <w:lang w:bidi="ar-EG"/>
@@ -3818,6 +3370,7 @@
             </w:pPr>
             <w:r>
               <w:rPr>
+                <w:rFonts w:cstheme="minorHAnsi"/>
                 <w:sz w:val="28"/>
                 <w:szCs w:val="28"/>
               </w:rPr>
@@ -3825,6 +3378,7 @@
             </w:r>
             <w:r>
               <w:rPr>
+                <w:rFonts w:cstheme="minorHAnsi"/>
                 <w:sz w:val="28"/>
                 <w:szCs w:val="28"/>
                 <w:lang w:bidi="ar-EG"/>
@@ -3835,6 +3389,7 @@
           <w:p>
             <w:pPr>
               <w:rPr>
+                <w:rFonts w:cstheme="minorHAnsi"/>
                 <w:sz w:val="28"/>
                 <w:szCs w:val="28"/>
                 <w:lang w:bidi="ar-EG"/>
@@ -3844,6 +3399,7 @@
           <w:p>
             <w:pPr>
               <w:rPr>
+                <w:rFonts w:cstheme="minorHAnsi"/>
                 <w:sz w:val="28"/>
                 <w:szCs w:val="28"/>
                 <w:lang w:bidi="ar-EG"/>
@@ -3853,6 +3409,7 @@
           <w:p>
             <w:pPr>
               <w:rPr>
+                <w:rFonts w:cstheme="minorHAnsi"/>
                 <w:sz w:val="28"/>
                 <w:szCs w:val="28"/>
                 <w:lang w:bidi="ar-EG"/>
@@ -3862,6 +3419,7 @@
           <w:p>
             <w:pPr>
               <w:rPr>
+                <w:rFonts w:cstheme="minorHAnsi"/>
                 <w:sz w:val="28"/>
                 <w:szCs w:val="28"/>
                 <w:lang w:bidi="ar-EG"/>
@@ -3871,6 +3429,7 @@
           <w:p>
             <w:pPr>
               <w:rPr>
+                <w:rFonts w:cstheme="minorHAnsi"/>
                 <w:sz w:val="28"/>
                 <w:szCs w:val="28"/>
                 <w:lang w:bidi="ar-EG"/>
@@ -3880,6 +3439,7 @@
           <w:p>
             <w:pPr>
               <w:rPr>
+                <w:rFonts w:cstheme="minorHAnsi"/>
                 <w:sz w:val="28"/>
                 <w:szCs w:val="28"/>
                 <w:lang w:bidi="ar-EG"/>
@@ -3889,6 +3449,7 @@
           <w:p>
             <w:pPr>
               <w:rPr>
+                <w:rFonts w:cstheme="minorHAnsi"/>
                 <w:sz w:val="28"/>
                 <w:szCs w:val="28"/>
                 <w:lang w:bidi="ar-EG"/>
@@ -3898,6 +3459,7 @@
           <w:p>
             <w:pPr>
               <w:rPr>
+                <w:rFonts w:cstheme="minorHAnsi"/>
                 <w:sz w:val="28"/>
                 <w:szCs w:val="28"/>
                 <w:lang w:bidi="ar-EG"/>
@@ -3907,6 +3469,7 @@
           <w:p>
             <w:pPr>
               <w:rPr>
+                <w:rFonts w:cstheme="minorHAnsi"/>
                 <w:sz w:val="28"/>
                 <w:szCs w:val="28"/>
                 <w:lang w:bidi="ar-EG"/>
@@ -3916,6 +3479,7 @@
           <w:p>
             <w:pPr>
               <w:rPr>
+                <w:rFonts w:cstheme="minorHAnsi"/>
                 <w:sz w:val="28"/>
                 <w:szCs w:val="28"/>
               </w:rPr>
@@ -3930,13 +3494,14 @@
             <w:pPr>
               <w:jc w:val="center"/>
               <w:rPr>
-                <w:sz w:val="28"/>
-                <w:szCs w:val="28"/>
-              </w:rPr>
-            </w:pPr>
-            <w:r>
-              <w:rPr>
-                <w:rFonts w:asciiTheme="minorBidi" w:hAnsiTheme="minorBidi"/>
+                <w:rFonts w:cstheme="minorHAnsi"/>
+                <w:sz w:val="28"/>
+                <w:szCs w:val="28"/>
+              </w:rPr>
+            </w:pPr>
+            <w:r>
+              <w:rPr>
+                <w:rFonts w:cstheme="minorHAnsi"/>
                 <w:sz w:val="28"/>
                 <w:szCs w:val="28"/>
               </w:rPr>
@@ -3951,13 +3516,14 @@
           <w:p>
             <w:pPr>
               <w:rPr>
-                <w:sz w:val="28"/>
-                <w:szCs w:val="28"/>
-              </w:rPr>
-            </w:pPr>
-            <w:r>
-              <w:rPr>
-                <w:rFonts w:asciiTheme="minorBidi" w:hAnsiTheme="minorBidi"/>
+                <w:rFonts w:cstheme="minorHAnsi"/>
+                <w:sz w:val="28"/>
+                <w:szCs w:val="28"/>
+              </w:rPr>
+            </w:pPr>
+            <w:r>
+              <w:rPr>
+                <w:rFonts w:cstheme="minorHAnsi"/>
                 <w:sz w:val="28"/>
                 <w:szCs w:val="28"/>
               </w:rPr>
@@ -3974,12 +3540,14 @@
           <w:p>
             <w:pPr>
               <w:rPr>
-                <w:sz w:val="28"/>
-                <w:szCs w:val="28"/>
-              </w:rPr>
-            </w:pPr>
-            <w:r>
-              <w:rPr>
+                <w:rFonts w:cstheme="minorHAnsi"/>
+                <w:sz w:val="28"/>
+                <w:szCs w:val="28"/>
+              </w:rPr>
+            </w:pPr>
+            <w:r>
+              <w:rPr>
+                <w:rFonts w:cstheme="minorHAnsi"/>
                 <w:sz w:val="28"/>
                 <w:szCs w:val="28"/>
               </w:rPr>
@@ -3996,13 +3564,14 @@
             <w:pPr>
               <w:jc w:val="center"/>
               <w:rPr>
-                <w:sz w:val="28"/>
-                <w:szCs w:val="28"/>
-              </w:rPr>
-            </w:pPr>
-            <w:r>
-              <w:rPr>
-                <w:rFonts w:asciiTheme="minorBidi" w:hAnsiTheme="minorBidi"/>
+                <w:rFonts w:cstheme="minorHAnsi"/>
+                <w:sz w:val="28"/>
+                <w:szCs w:val="28"/>
+              </w:rPr>
+            </w:pPr>
+            <w:r>
+              <w:rPr>
+                <w:rFonts w:cstheme="minorHAnsi"/>
                 <w:sz w:val="28"/>
                 <w:szCs w:val="28"/>
               </w:rPr>
@@ -4017,13 +3586,14 @@
           <w:p>
             <w:pPr>
               <w:rPr>
-                <w:sz w:val="28"/>
-                <w:szCs w:val="28"/>
-              </w:rPr>
-            </w:pPr>
-            <w:r>
-              <w:rPr>
-                <w:rFonts w:asciiTheme="minorBidi" w:hAnsiTheme="minorBidi"/>
+                <w:rFonts w:cstheme="minorHAnsi"/>
+                <w:sz w:val="28"/>
+                <w:szCs w:val="28"/>
+              </w:rPr>
+            </w:pPr>
+            <w:r>
+              <w:rPr>
+                <w:rFonts w:cstheme="minorHAnsi"/>
                 <w:sz w:val="28"/>
                 <w:szCs w:val="28"/>
               </w:rPr>
@@ -4040,12 +3610,14 @@
           <w:p>
             <w:pPr>
               <w:rPr>
-                <w:sz w:val="28"/>
-                <w:szCs w:val="28"/>
-              </w:rPr>
-            </w:pPr>
-            <w:r>
-              <w:rPr>
+                <w:rFonts w:cstheme="minorHAnsi"/>
+                <w:sz w:val="28"/>
+                <w:szCs w:val="28"/>
+              </w:rPr>
+            </w:pPr>
+            <w:r>
+              <w:rPr>
+                <w:rFonts w:cstheme="minorHAnsi"/>
                 <w:sz w:val="28"/>
                 <w:szCs w:val="28"/>
               </w:rPr>
@@ -4061,13 +3633,14 @@
             <w:pPr>
               <w:jc w:val="center"/>
               <w:rPr>
-                <w:sz w:val="28"/>
-                <w:szCs w:val="28"/>
-              </w:rPr>
-            </w:pPr>
-            <w:r>
-              <w:rPr>
-                <w:rFonts w:asciiTheme="minorBidi" w:hAnsiTheme="minorBidi"/>
+                <w:rFonts w:cstheme="minorHAnsi"/>
+                <w:sz w:val="28"/>
+                <w:szCs w:val="28"/>
+              </w:rPr>
+            </w:pPr>
+            <w:r>
+              <w:rPr>
+                <w:rFonts w:cstheme="minorHAnsi"/>
                 <w:sz w:val="28"/>
                 <w:szCs w:val="28"/>
               </w:rPr>
@@ -4082,13 +3655,14 @@
           <w:p>
             <w:pPr>
               <w:rPr>
-                <w:sz w:val="28"/>
-                <w:szCs w:val="28"/>
-              </w:rPr>
-            </w:pPr>
-            <w:r>
-              <w:rPr>
-                <w:rFonts w:asciiTheme="minorBidi" w:hAnsiTheme="minorBidi"/>
+                <w:rFonts w:cstheme="minorHAnsi"/>
+                <w:sz w:val="28"/>
+                <w:szCs w:val="28"/>
+              </w:rPr>
+            </w:pPr>
+            <w:r>
+              <w:rPr>
+                <w:rFonts w:cstheme="minorHAnsi"/>
                 <w:sz w:val="28"/>
                 <w:szCs w:val="28"/>
               </w:rPr>
@@ -4105,12 +3679,14 @@
           <w:p>
             <w:pPr>
               <w:rPr>
-                <w:sz w:val="28"/>
-                <w:szCs w:val="28"/>
-              </w:rPr>
-            </w:pPr>
-            <w:r>
-              <w:rPr>
+                <w:rFonts w:cstheme="minorHAnsi"/>
+                <w:sz w:val="28"/>
+                <w:szCs w:val="28"/>
+              </w:rPr>
+            </w:pPr>
+            <w:r>
+              <w:rPr>
+                <w:rFonts w:cstheme="minorHAnsi"/>
                 <w:sz w:val="28"/>
                 <w:szCs w:val="28"/>
               </w:rPr>
@@ -4126,12 +3702,14 @@
             <w:pPr>
               <w:jc w:val="center"/>
               <w:rPr>
-                <w:sz w:val="28"/>
-                <w:szCs w:val="28"/>
-              </w:rPr>
-            </w:pPr>
-            <w:r>
-              <w:rPr>
+                <w:rFonts w:cstheme="minorHAnsi"/>
+                <w:sz w:val="28"/>
+                <w:szCs w:val="28"/>
+              </w:rPr>
+            </w:pPr>
+            <w:r>
+              <w:rPr>
+                <w:rFonts w:cstheme="minorHAnsi"/>
                 <w:sz w:val="28"/>
                 <w:szCs w:val="28"/>
               </w:rPr>
@@ -4146,12 +3724,14 @@
           <w:p>
             <w:pPr>
               <w:rPr>
-                <w:sz w:val="28"/>
-                <w:szCs w:val="28"/>
-              </w:rPr>
-            </w:pPr>
-            <w:r>
-              <w:rPr>
+                <w:rFonts w:cstheme="minorHAnsi"/>
+                <w:sz w:val="28"/>
+                <w:szCs w:val="28"/>
+              </w:rPr>
+            </w:pPr>
+            <w:r>
+              <w:rPr>
+                <w:rFonts w:cstheme="minorHAnsi"/>
                 <w:sz w:val="28"/>
                 <w:szCs w:val="28"/>
               </w:rPr>
@@ -4168,18 +3748,92 @@
           <w:p>
             <w:pPr>
               <w:rPr>
-                <w:sz w:val="28"/>
-                <w:szCs w:val="28"/>
-              </w:rPr>
-            </w:pPr>
-            <w:r>
-              <w:rPr>
+                <w:rFonts w:cstheme="minorHAnsi"/>
+                <w:sz w:val="28"/>
+                <w:szCs w:val="28"/>
+              </w:rPr>
+            </w:pPr>
+            <w:r>
+              <w:rPr>
+                <w:rFonts w:cstheme="minorHAnsi"/>
                 <w:sz w:val="28"/>
                 <w:szCs w:val="28"/>
               </w:rPr>
               <w:t>Cancelling/Changing reservation</w:t>
             </w:r>
           </w:p>
+          <w:p>
+            <w:pPr>
+              <w:rPr>
+                <w:rFonts w:cstheme="minorHAnsi"/>
+                <w:sz w:val="28"/>
+                <w:szCs w:val="28"/>
+              </w:rPr>
+            </w:pPr>
+          </w:p>
+          <w:p>
+            <w:pPr>
+              <w:rPr>
+                <w:rFonts w:cstheme="minorHAnsi"/>
+                <w:sz w:val="28"/>
+                <w:szCs w:val="28"/>
+              </w:rPr>
+            </w:pPr>
+          </w:p>
+          <w:p>
+            <w:pPr>
+              <w:rPr>
+                <w:rFonts w:cstheme="minorHAnsi"/>
+                <w:sz w:val="28"/>
+                <w:szCs w:val="28"/>
+              </w:rPr>
+            </w:pPr>
+          </w:p>
+          <w:p>
+            <w:pPr>
+              <w:rPr>
+                <w:rFonts w:cstheme="minorHAnsi"/>
+                <w:sz w:val="28"/>
+                <w:szCs w:val="28"/>
+              </w:rPr>
+            </w:pPr>
+          </w:p>
+          <w:p>
+            <w:pPr>
+              <w:rPr>
+                <w:rFonts w:cstheme="minorHAnsi"/>
+                <w:sz w:val="28"/>
+                <w:szCs w:val="28"/>
+              </w:rPr>
+            </w:pPr>
+          </w:p>
+          <w:p>
+            <w:pPr>
+              <w:rPr>
+                <w:rFonts w:cstheme="minorHAnsi"/>
+                <w:sz w:val="28"/>
+                <w:szCs w:val="28"/>
+              </w:rPr>
+            </w:pPr>
+          </w:p>
+          <w:p>
+            <w:pPr>
+              <w:rPr>
+                <w:rFonts w:cstheme="minorHAnsi"/>
+                <w:sz w:val="28"/>
+                <w:szCs w:val="28"/>
+              </w:rPr>
+            </w:pPr>
+          </w:p>
+          <w:p>
+            <w:pPr>
+              <w:rPr>
+                <w:rFonts w:cstheme="minorHAnsi"/>
+                <w:sz w:val="28"/>
+                <w:szCs w:val="28"/>
+              </w:rPr>
+            </w:pPr>
+          </w:p>
         </w:tc>
         <w:tc>
           <w:tcPr>
@@ -4189,12 +3843,14 @@
             <w:pPr>
               <w:jc w:val="center"/>
               <w:rPr>
-                <w:sz w:val="28"/>
-                <w:szCs w:val="28"/>
-              </w:rPr>
-            </w:pPr>
-            <w:r>
-              <w:rPr>
+                <w:rFonts w:cstheme="minorHAnsi"/>
+                <w:sz w:val="28"/>
+                <w:szCs w:val="28"/>
+              </w:rPr>
+            </w:pPr>
+            <w:r>
+              <w:rPr>
+                <w:rFonts w:cstheme="minorHAnsi"/>
                 <w:sz w:val="28"/>
                 <w:szCs w:val="28"/>
               </w:rPr>
@@ -4209,12 +3865,14 @@
           <w:p>
             <w:pPr>
               <w:rPr>
-                <w:sz w:val="28"/>
-                <w:szCs w:val="28"/>
-              </w:rPr>
-            </w:pPr>
-            <w:r>
-              <w:rPr>
+                <w:rFonts w:cstheme="minorHAnsi"/>
+                <w:sz w:val="28"/>
+                <w:szCs w:val="28"/>
+              </w:rPr>
+            </w:pPr>
+            <w:r>
+              <w:rPr>
+                <w:rFonts w:cstheme="minorHAnsi"/>
                 <w:sz w:val="28"/>
                 <w:szCs w:val="28"/>
               </w:rPr>
@@ -4231,12 +3889,14 @@
           <w:p>
             <w:pPr>
               <w:rPr>
-                <w:sz w:val="28"/>
-                <w:szCs w:val="28"/>
-              </w:rPr>
-            </w:pPr>
-            <w:r>
-              <w:rPr>
+                <w:rFonts w:cstheme="minorHAnsi"/>
+                <w:sz w:val="28"/>
+                <w:szCs w:val="28"/>
+              </w:rPr>
+            </w:pPr>
+            <w:r>
+              <w:rPr>
+                <w:rFonts w:cstheme="minorHAnsi"/>
                 <w:sz w:val="28"/>
                 <w:szCs w:val="28"/>
               </w:rPr>
@@ -4253,12 +3913,14 @@
             <w:pPr>
               <w:jc w:val="center"/>
               <w:rPr>
-                <w:sz w:val="28"/>
-                <w:szCs w:val="28"/>
-              </w:rPr>
-            </w:pPr>
-            <w:r>
-              <w:rPr>
+                <w:rFonts w:cstheme="minorHAnsi"/>
+                <w:sz w:val="28"/>
+                <w:szCs w:val="28"/>
+              </w:rPr>
+            </w:pPr>
+            <w:r>
+              <w:rPr>
+                <w:rFonts w:cstheme="minorHAnsi"/>
                 <w:sz w:val="28"/>
                 <w:szCs w:val="28"/>
               </w:rPr>
@@ -4273,12 +3935,14 @@
           <w:p>
             <w:pPr>
               <w:rPr>
-                <w:sz w:val="28"/>
-                <w:szCs w:val="28"/>
-              </w:rPr>
-            </w:pPr>
-            <w:r>
-              <w:rPr>
+                <w:rFonts w:cstheme="minorHAnsi"/>
+                <w:sz w:val="28"/>
+                <w:szCs w:val="28"/>
+              </w:rPr>
+            </w:pPr>
+            <w:r>
+              <w:rPr>
+                <w:rFonts w:cstheme="minorHAnsi"/>
                 <w:sz w:val="28"/>
                 <w:szCs w:val="28"/>
               </w:rPr>
@@ -4295,12 +3959,14 @@
           <w:p>
             <w:pPr>
               <w:rPr>
-                <w:sz w:val="28"/>
-                <w:szCs w:val="28"/>
-              </w:rPr>
-            </w:pPr>
-            <w:r>
-              <w:rPr>
+                <w:rFonts w:cstheme="minorHAnsi"/>
+                <w:sz w:val="28"/>
+                <w:szCs w:val="28"/>
+              </w:rPr>
+            </w:pPr>
+            <w:r>
+              <w:rPr>
+                <w:rFonts w:cstheme="minorHAnsi"/>
                 <w:sz w:val="28"/>
                 <w:szCs w:val="28"/>
               </w:rPr>
@@ -4316,16 +3982,26 @@
             <w:pPr>
               <w:jc w:val="center"/>
               <w:rPr>
-                <w:sz w:val="28"/>
-                <w:szCs w:val="28"/>
-              </w:rPr>
-            </w:pPr>
-            <w:r>
-              <w:rPr>
-                <w:sz w:val="28"/>
-                <w:szCs w:val="28"/>
-              </w:rPr>
-              <w:t>Sales Dep.</w:t>
+                <w:rFonts w:cstheme="minorHAnsi"/>
+                <w:sz w:val="28"/>
+                <w:szCs w:val="28"/>
+              </w:rPr>
+            </w:pPr>
+            <w:r>
+              <w:rPr>
+                <w:rFonts w:cstheme="minorHAnsi"/>
+                <w:sz w:val="28"/>
+                <w:szCs w:val="28"/>
+              </w:rPr>
+              <w:t xml:space="preserve">Sales </w:t>
+            </w:r>
+            <w:r>
+              <w:rPr>
+                <w:rFonts w:cstheme="minorHAnsi"/>
+                <w:sz w:val="28"/>
+                <w:szCs w:val="28"/>
+              </w:rPr>
+              <w:t>department</w:t>
             </w:r>
           </w:p>
         </w:tc>
@@ -4336,12 +4012,14 @@
           <w:p>
             <w:pPr>
               <w:rPr>
-                <w:sz w:val="28"/>
-                <w:szCs w:val="28"/>
-              </w:rPr>
-            </w:pPr>
-            <w:r>
-              <w:rPr>
+                <w:rFonts w:cstheme="minorHAnsi"/>
+                <w:sz w:val="28"/>
+                <w:szCs w:val="28"/>
+              </w:rPr>
+            </w:pPr>
+            <w:r>
+              <w:rPr>
+                <w:rFonts w:cstheme="minorHAnsi"/>
                 <w:sz w:val="28"/>
                 <w:szCs w:val="28"/>
               </w:rPr>
@@ -4358,12 +4036,14 @@
           <w:p>
             <w:pPr>
               <w:rPr>
-                <w:sz w:val="28"/>
-                <w:szCs w:val="28"/>
-              </w:rPr>
-            </w:pPr>
-            <w:r>
-              <w:rPr>
+                <w:rFonts w:cstheme="minorHAnsi"/>
+                <w:sz w:val="28"/>
+                <w:szCs w:val="28"/>
+              </w:rPr>
+            </w:pPr>
+            <w:r>
+              <w:rPr>
+                <w:rFonts w:cstheme="minorHAnsi"/>
                 <w:sz w:val="28"/>
                 <w:szCs w:val="28"/>
               </w:rPr>
@@ -4379,16 +4059,34 @@
             <w:pPr>
               <w:jc w:val="center"/>
               <w:rPr>
-                <w:sz w:val="28"/>
-                <w:szCs w:val="28"/>
-              </w:rPr>
-            </w:pPr>
-            <w:r>
-              <w:rPr>
-                <w:sz w:val="28"/>
-                <w:szCs w:val="28"/>
-              </w:rPr>
-              <w:t>Sales Dep.</w:t>
+                <w:rFonts w:cstheme="minorHAnsi"/>
+                <w:sz w:val="28"/>
+                <w:szCs w:val="28"/>
+              </w:rPr>
+            </w:pPr>
+            <w:r>
+              <w:rPr>
+                <w:rFonts w:cstheme="minorHAnsi"/>
+                <w:sz w:val="28"/>
+                <w:szCs w:val="28"/>
+              </w:rPr>
+              <w:t>Sales</w:t>
+            </w:r>
+            <w:r>
+              <w:rPr>
+                <w:rFonts w:cstheme="minorHAnsi"/>
+                <w:sz w:val="28"/>
+                <w:szCs w:val="28"/>
+              </w:rPr>
+              <w:t xml:space="preserve"> </w:t>
+            </w:r>
+            <w:r>
+              <w:rPr>
+                <w:rFonts w:cstheme="minorHAnsi"/>
+                <w:sz w:val="28"/>
+                <w:szCs w:val="28"/>
+              </w:rPr>
+              <w:t>department</w:t>
             </w:r>
           </w:p>
         </w:tc>
@@ -4399,12 +4097,14 @@
           <w:p>
             <w:pPr>
               <w:rPr>
-                <w:sz w:val="28"/>
-                <w:szCs w:val="28"/>
-              </w:rPr>
-            </w:pPr>
-            <w:r>
-              <w:rPr>
+                <w:rFonts w:cstheme="minorHAnsi"/>
+                <w:sz w:val="28"/>
+                <w:szCs w:val="28"/>
+              </w:rPr>
+            </w:pPr>
+            <w:r>
+              <w:rPr>
+                <w:rFonts w:cstheme="minorHAnsi"/>
                 <w:sz w:val="28"/>
                 <w:szCs w:val="28"/>
               </w:rPr>
@@ -4421,12 +4121,14 @@
           <w:p>
             <w:pPr>
               <w:rPr>
-                <w:sz w:val="28"/>
-                <w:szCs w:val="28"/>
-              </w:rPr>
-            </w:pPr>
-            <w:r>
-              <w:rPr>
+                <w:rFonts w:cstheme="minorHAnsi"/>
+                <w:sz w:val="28"/>
+                <w:szCs w:val="28"/>
+              </w:rPr>
+            </w:pPr>
+            <w:r>
+              <w:rPr>
+                <w:rFonts w:cstheme="minorHAnsi"/>
                 <w:sz w:val="28"/>
                 <w:szCs w:val="28"/>
               </w:rPr>
@@ -4436,54 +4138,61 @@
           <w:p>
             <w:pPr>
               <w:rPr>
-                <w:sz w:val="28"/>
-                <w:szCs w:val="28"/>
-              </w:rPr>
-            </w:pPr>
-          </w:p>
-          <w:p>
-            <w:pPr>
-              <w:rPr>
-                <w:sz w:val="28"/>
-                <w:szCs w:val="28"/>
-              </w:rPr>
-            </w:pPr>
-          </w:p>
-          <w:p>
-            <w:pPr>
-              <w:rPr>
-                <w:sz w:val="28"/>
-                <w:szCs w:val="28"/>
-              </w:rPr>
-            </w:pPr>
-          </w:p>
-          <w:p>
-            <w:pPr>
-              <w:rPr>
-                <w:sz w:val="28"/>
-                <w:szCs w:val="28"/>
-              </w:rPr>
-            </w:pPr>
-          </w:p>
-          <w:p>
-            <w:pPr>
-              <w:rPr>
-                <w:sz w:val="28"/>
-                <w:szCs w:val="28"/>
-              </w:rPr>
-            </w:pPr>
-          </w:p>
-          <w:p>
-            <w:pPr>
-              <w:rPr>
-                <w:sz w:val="28"/>
-                <w:szCs w:val="28"/>
-              </w:rPr>
-            </w:pPr>
-          </w:p>
-          <w:p>
-            <w:pPr>
-              <w:rPr>
+                <w:rFonts w:cstheme="minorHAnsi"/>
+                <w:sz w:val="28"/>
+                <w:szCs w:val="28"/>
+              </w:rPr>
+            </w:pPr>
+          </w:p>
+          <w:p>
+            <w:pPr>
+              <w:rPr>
+                <w:rFonts w:cstheme="minorHAnsi"/>
+                <w:sz w:val="28"/>
+                <w:szCs w:val="28"/>
+              </w:rPr>
+            </w:pPr>
+          </w:p>
+          <w:p>
+            <w:pPr>
+              <w:rPr>
+                <w:rFonts w:cstheme="minorHAnsi"/>
+                <w:sz w:val="28"/>
+                <w:szCs w:val="28"/>
+              </w:rPr>
+            </w:pPr>
+          </w:p>
+          <w:p>
+            <w:pPr>
+              <w:rPr>
+                <w:rFonts w:cstheme="minorHAnsi"/>
+                <w:sz w:val="28"/>
+                <w:szCs w:val="28"/>
+              </w:rPr>
+            </w:pPr>
+          </w:p>
+          <w:p>
+            <w:pPr>
+              <w:rPr>
+                <w:rFonts w:cstheme="minorHAnsi"/>
+                <w:sz w:val="28"/>
+                <w:szCs w:val="28"/>
+              </w:rPr>
+            </w:pPr>
+          </w:p>
+          <w:p>
+            <w:pPr>
+              <w:rPr>
+                <w:rFonts w:cstheme="minorHAnsi"/>
+                <w:sz w:val="28"/>
+                <w:szCs w:val="28"/>
+              </w:rPr>
+            </w:pPr>
+          </w:p>
+          <w:p>
+            <w:pPr>
+              <w:rPr>
+                <w:rFonts w:cstheme="minorHAnsi"/>
                 <w:sz w:val="28"/>
                 <w:szCs w:val="28"/>
               </w:rPr>
@@ -4498,12 +4207,14 @@
             <w:pPr>
               <w:jc w:val="center"/>
               <w:rPr>
-                <w:sz w:val="28"/>
-                <w:szCs w:val="28"/>
-              </w:rPr>
-            </w:pPr>
-            <w:r>
-              <w:rPr>
+                <w:rFonts w:cstheme="minorHAnsi"/>
+                <w:sz w:val="28"/>
+                <w:szCs w:val="28"/>
+              </w:rPr>
+            </w:pPr>
+            <w:r>
+              <w:rPr>
+                <w:rFonts w:cstheme="minorHAnsi"/>
                 <w:sz w:val="28"/>
                 <w:szCs w:val="28"/>
               </w:rPr>
@@ -4518,12 +4229,14 @@
           <w:p>
             <w:pPr>
               <w:rPr>
-                <w:sz w:val="28"/>
-                <w:szCs w:val="28"/>
-              </w:rPr>
-            </w:pPr>
-            <w:r>
-              <w:rPr>
+                <w:rFonts w:cstheme="minorHAnsi"/>
+                <w:sz w:val="28"/>
+                <w:szCs w:val="28"/>
+              </w:rPr>
+            </w:pPr>
+            <w:r>
+              <w:rPr>
+                <w:rFonts w:cstheme="minorHAnsi"/>
                 <w:sz w:val="28"/>
                 <w:szCs w:val="28"/>
               </w:rPr>
@@ -4540,12 +4253,14 @@
           <w:p>
             <w:pPr>
               <w:rPr>
-                <w:sz w:val="28"/>
-                <w:szCs w:val="28"/>
-              </w:rPr>
-            </w:pPr>
-            <w:r>
-              <w:rPr>
+                <w:rFonts w:cstheme="minorHAnsi"/>
+                <w:sz w:val="28"/>
+                <w:szCs w:val="28"/>
+              </w:rPr>
+            </w:pPr>
+            <w:r>
+              <w:rPr>
+                <w:rFonts w:cstheme="minorHAnsi"/>
                 <w:sz w:val="28"/>
                 <w:szCs w:val="28"/>
               </w:rPr>
@@ -4562,12 +4277,14 @@
             <w:pPr>
               <w:jc w:val="center"/>
               <w:rPr>
-                <w:sz w:val="28"/>
-                <w:szCs w:val="28"/>
-              </w:rPr>
-            </w:pPr>
-            <w:r>
-              <w:rPr>
+                <w:rFonts w:cstheme="minorHAnsi"/>
+                <w:sz w:val="28"/>
+                <w:szCs w:val="28"/>
+              </w:rPr>
+            </w:pPr>
+            <w:r>
+              <w:rPr>
+                <w:rFonts w:cstheme="minorHAnsi"/>
                 <w:sz w:val="28"/>
                 <w:szCs w:val="28"/>
               </w:rPr>
@@ -4582,12 +4299,14 @@
           <w:p>
             <w:pPr>
               <w:rPr>
-                <w:sz w:val="28"/>
-                <w:szCs w:val="28"/>
-              </w:rPr>
-            </w:pPr>
-            <w:r>
-              <w:rPr>
+                <w:rFonts w:cstheme="minorHAnsi"/>
+                <w:sz w:val="28"/>
+                <w:szCs w:val="28"/>
+              </w:rPr>
+            </w:pPr>
+            <w:r>
+              <w:rPr>
+                <w:rFonts w:cstheme="minorHAnsi"/>
                 <w:sz w:val="28"/>
                 <w:szCs w:val="28"/>
               </w:rPr>
@@ -4604,12 +4323,14 @@
           <w:p>
             <w:pPr>
               <w:rPr>
-                <w:sz w:val="28"/>
-                <w:szCs w:val="28"/>
-              </w:rPr>
-            </w:pPr>
-            <w:r>
-              <w:rPr>
+                <w:rFonts w:cstheme="minorHAnsi"/>
+                <w:sz w:val="28"/>
+                <w:szCs w:val="28"/>
+              </w:rPr>
+            </w:pPr>
+            <w:r>
+              <w:rPr>
+                <w:rFonts w:cstheme="minorHAnsi"/>
                 <w:sz w:val="28"/>
                 <w:szCs w:val="28"/>
               </w:rPr>
@@ -4625,12 +4346,14 @@
             <w:pPr>
               <w:jc w:val="center"/>
               <w:rPr>
-                <w:sz w:val="28"/>
-                <w:szCs w:val="28"/>
-              </w:rPr>
-            </w:pPr>
-            <w:r>
-              <w:rPr>
+                <w:rFonts w:cstheme="minorHAnsi"/>
+                <w:sz w:val="28"/>
+                <w:szCs w:val="28"/>
+              </w:rPr>
+            </w:pPr>
+            <w:r>
+              <w:rPr>
+                <w:rFonts w:cstheme="minorHAnsi"/>
                 <w:sz w:val="28"/>
                 <w:szCs w:val="28"/>
               </w:rPr>
@@ -4645,12 +4368,14 @@
           <w:p>
             <w:pPr>
               <w:rPr>
-                <w:sz w:val="28"/>
-                <w:szCs w:val="28"/>
-              </w:rPr>
-            </w:pPr>
-            <w:r>
-              <w:rPr>
+                <w:rFonts w:cstheme="minorHAnsi"/>
+                <w:sz w:val="28"/>
+                <w:szCs w:val="28"/>
+              </w:rPr>
+            </w:pPr>
+            <w:r>
+              <w:rPr>
+                <w:rFonts w:cstheme="minorHAnsi"/>
                 <w:sz w:val="28"/>
                 <w:szCs w:val="28"/>
               </w:rPr>
@@ -4660,12 +4385,14 @@
           <w:p>
             <w:pPr>
               <w:rPr>
-                <w:sz w:val="28"/>
-                <w:szCs w:val="28"/>
-              </w:rPr>
-            </w:pPr>
-            <w:r>
-              <w:rPr>
+                <w:rFonts w:cstheme="minorHAnsi"/>
+                <w:sz w:val="28"/>
+                <w:szCs w:val="28"/>
+              </w:rPr>
+            </w:pPr>
+            <w:r>
+              <w:rPr>
+                <w:rFonts w:cstheme="minorHAnsi"/>
                 <w:sz w:val="28"/>
                 <w:szCs w:val="28"/>
               </w:rPr>
@@ -5084,8 +4811,11 @@
             <w:pPr>
               <w:jc w:val="center"/>
               <w:rPr>
-                <w:sz w:val="28"/>
-                <w:szCs w:val="28"/>
+                <w:rFonts w:hint="cs"/>
+                <w:sz w:val="28"/>
+                <w:szCs w:val="28"/>
+                <w:rtl/>
+                <w:lang w:bidi="ar-EG"/>
               </w:rPr>
             </w:pPr>
           </w:p>

</xml_diff>